<commit_message>
more work on grad
</commit_message>
<xml_diff>
--- a/Professional/Graduate School/Fulbright Project Information.docx
+++ b/Professional/Graduate School/Fulbright Project Information.docx
@@ -629,7 +629,14 @@
           <w:rFonts w:ascii="Calibri" w:eastAsia="Times New Roman" w:hAnsi="Calibri" w:cs="Calibri"/>
           <w:color w:val="000000"/>
         </w:rPr>
-        <w:t xml:space="preserve">We constantly live within proximity to everything we interact with: to what is below you and what is in front of you. But the reason for wanting to work with additive manufacturing, and its direct connection to the aerospace sector, </w:t>
+        <w:t>The</w:t>
+      </w:r>
+      <w:r>
+        <w:rPr>
+          <w:rFonts w:ascii="Calibri" w:eastAsia="Times New Roman" w:hAnsi="Calibri" w:cs="Calibri"/>
+          <w:color w:val="000000"/>
+        </w:rPr>
+        <w:t xml:space="preserve"> reason for wanting to work with additive manufacturing, and its direct connection to the aerospace sector, </w:t>
       </w:r>
       <w:r>
         <w:rPr>
@@ -671,7 +678,21 @@
           <w:rFonts w:ascii="Calibri" w:eastAsia="Times New Roman" w:hAnsi="Calibri" w:cs="Calibri"/>
           <w:color w:val="000000"/>
         </w:rPr>
-        <w:t>, as these concepts and experiences, no matter where you are, are fundamental in nature. I had the privilege of starting a local Students for the Exploration and Development of Space (SEDS) chapter at my university, dedicated to allowing students passionate about the aerospace industry work together to support learning, outreach and professional networking. The community that can be built and the cultural exchange and appreciation that a SEDS chapter can foster is a fundamental reason I would like to see the start of a chapter at the University of Nottingham, continuing the naturally supportive and accepting culture that has been the aerospace industry.</w:t>
+        <w:t xml:space="preserve">. </w:t>
+      </w:r>
+      <w:r>
+        <w:rPr>
+          <w:rFonts w:ascii="Calibri" w:eastAsia="Times New Roman" w:hAnsi="Calibri" w:cs="Calibri"/>
+          <w:color w:val="000000"/>
+        </w:rPr>
+        <w:t>I had the privilege of starting a local Students for the Exploration and Development of Space (SEDS) chapter at my university, dedicated to allowing students passionate about the aerospace industry work together to support learning, outreach and professional networking. The community that can be built and the cultural exchange and appreciation that a SEDS chapter can foster is a fundamental reason I would like to see the start of a chapter at the University of Nottingham, continuing the naturally supportive and accepting culture that has been the aerospace industry.</w:t>
+      </w:r>
+      <w:r>
+        <w:rPr>
+          <w:rFonts w:ascii="Calibri" w:eastAsia="Times New Roman" w:hAnsi="Calibri" w:cs="Calibri"/>
+          <w:color w:val="000000"/>
+        </w:rPr>
+        <w:t xml:space="preserve"> I also plan to participate in current initiatives at the University, including Code Club, an outreach program instilling the power and future of code and computers to young students in the area.</w:t>
       </w:r>
     </w:p>
     <w:p>
@@ -752,11 +773,981 @@
     <w:p>
       <w:pPr>
         <w:rPr>
-          <w:i/>
-        </w:rPr>
-      </w:pPr>
+          <w:rStyle w:val="Emphasis"/>
+          <w:rFonts w:ascii="Calibri" w:hAnsi="Calibri" w:cs="Calibri"/>
+          <w:color w:val="000000"/>
+          <w:sz w:val="21"/>
+          <w:szCs w:val="21"/>
+          <w:shd w:val="clear" w:color="auto" w:fill="FFFFFF"/>
+        </w:rPr>
+      </w:pPr>
+    </w:p>
+    <w:p>
+      <w:pPr>
+        <w:rPr>
+          <w:rStyle w:val="Emphasis"/>
+          <w:rFonts w:ascii="Calibri" w:hAnsi="Calibri" w:cs="Calibri"/>
+          <w:i w:val="0"/>
+          <w:color w:val="000000"/>
+          <w:szCs w:val="24"/>
+          <w:shd w:val="clear" w:color="auto" w:fill="FFFFFF"/>
+        </w:rPr>
+      </w:pPr>
+      <w:r>
+        <w:rPr>
+          <w:rStyle w:val="Emphasis"/>
+          <w:rFonts w:ascii="Calibri" w:hAnsi="Calibri" w:cs="Calibri"/>
+          <w:color w:val="000000"/>
+          <w:sz w:val="21"/>
+          <w:szCs w:val="21"/>
+          <w:shd w:val="clear" w:color="auto" w:fill="FFFFFF"/>
+        </w:rPr>
+        <w:br w:type="column"/>
+      </w:r>
+      <w:r>
+        <w:rPr>
+          <w:rFonts w:ascii="Calibri" w:eastAsia="Times New Roman" w:hAnsi="Calibri" w:cs="Calibri"/>
+          <w:color w:val="000000"/>
+          <w:szCs w:val="24"/>
+        </w:rPr>
+        <w:lastRenderedPageBreak/>
+        <w:t>STATEMENT OF GRANT PURPOSE</w:t>
+      </w:r>
+      <w:r>
+        <w:rPr>
+          <w:rFonts w:ascii="Calibri" w:eastAsia="Times New Roman" w:hAnsi="Calibri" w:cs="Calibri"/>
+          <w:color w:val="000000"/>
+          <w:szCs w:val="24"/>
+        </w:rPr>
+        <w:br/>
+        <w:t>Charlie Nitschelm, United Kingdom, Engineering</w:t>
+      </w:r>
+      <w:r>
+        <w:rPr>
+          <w:rFonts w:ascii="Calibri" w:eastAsia="Times New Roman" w:hAnsi="Calibri" w:cs="Calibri"/>
+          <w:color w:val="000000"/>
+          <w:szCs w:val="24"/>
+        </w:rPr>
+        <w:br/>
+      </w:r>
+      <w:r>
+        <w:rPr>
+          <w:rStyle w:val="Emphasis"/>
+          <w:rFonts w:ascii="Calibri" w:hAnsi="Calibri" w:cs="Calibri"/>
+          <w:i w:val="0"/>
+          <w:color w:val="000000"/>
+          <w:szCs w:val="24"/>
+          <w:shd w:val="clear" w:color="auto" w:fill="FFFFFF"/>
+        </w:rPr>
+        <w:t>Additive Manufacturing and 3D Printing</w:t>
+      </w:r>
+    </w:p>
+    <w:p>
+      <w:pPr>
+        <w:ind w:firstLine="720"/>
+        <w:rPr>
+          <w:rFonts w:ascii="Calibri" w:eastAsia="Times New Roman" w:hAnsi="Calibri" w:cs="Calibri"/>
+          <w:color w:val="000000"/>
+        </w:rPr>
+      </w:pPr>
+      <w:r>
+        <w:rPr>
+          <w:rStyle w:val="Emphasis"/>
+          <w:rFonts w:ascii="Calibri" w:hAnsi="Calibri" w:cs="Calibri"/>
+          <w:i w:val="0"/>
+          <w:color w:val="000000"/>
+          <w:szCs w:val="24"/>
+          <w:shd w:val="clear" w:color="auto" w:fill="FFFFFF"/>
+        </w:rPr>
+        <w:t xml:space="preserve">Computer aided design has enabled engineers around the world </w:t>
+      </w:r>
+      <w:r>
+        <w:rPr>
+          <w:rStyle w:val="Emphasis"/>
+          <w:rFonts w:ascii="Calibri" w:hAnsi="Calibri" w:cs="Calibri"/>
+          <w:i w:val="0"/>
+          <w:color w:val="000000"/>
+          <w:szCs w:val="24"/>
+          <w:shd w:val="clear" w:color="auto" w:fill="FFFFFF"/>
+        </w:rPr>
+        <w:t xml:space="preserve">with the ability to create systems that can quite literally increase the standard of living of billions. The problem is that these systems are just computer files, and they need to be made in real life to </w:t>
+      </w:r>
+      <w:r>
+        <w:rPr>
+          <w:rStyle w:val="Emphasis"/>
+          <w:rFonts w:ascii="Calibri" w:hAnsi="Calibri" w:cs="Calibri"/>
+          <w:i w:val="0"/>
+          <w:color w:val="000000"/>
+          <w:shd w:val="clear" w:color="auto" w:fill="FFFFFF"/>
+        </w:rPr>
+        <w:t>make a difference. Since the beginning of 20</w:t>
+      </w:r>
+      <w:r>
+        <w:rPr>
+          <w:rStyle w:val="Emphasis"/>
+          <w:rFonts w:ascii="Calibri" w:hAnsi="Calibri" w:cs="Calibri"/>
+          <w:i w:val="0"/>
+          <w:color w:val="000000"/>
+          <w:shd w:val="clear" w:color="auto" w:fill="FFFFFF"/>
+          <w:vertAlign w:val="superscript"/>
+        </w:rPr>
+        <w:t>th</w:t>
+      </w:r>
+      <w:r>
+        <w:rPr>
+          <w:rStyle w:val="Emphasis"/>
+          <w:rFonts w:ascii="Calibri" w:hAnsi="Calibri" w:cs="Calibri"/>
+          <w:i w:val="0"/>
+          <w:color w:val="000000"/>
+          <w:shd w:val="clear" w:color="auto" w:fill="FFFFFF"/>
+        </w:rPr>
+        <w:t xml:space="preserve"> century manufacturing, engineers have been tied down with manufacturing limitations, like no internal features and part fixturing. But </w:t>
+      </w:r>
+      <w:r>
+        <w:rPr>
+          <w:rStyle w:val="Emphasis"/>
+          <w:rFonts w:ascii="Calibri" w:hAnsi="Calibri" w:cs="Calibri"/>
+          <w:i w:val="0"/>
+          <w:color w:val="000000"/>
+          <w:shd w:val="clear" w:color="auto" w:fill="FFFFFF"/>
+        </w:rPr>
+        <w:t>additive manufacturing,</w:t>
+      </w:r>
+      <w:r>
+        <w:rPr>
+          <w:rFonts w:ascii="Calibri" w:eastAsia="Times New Roman" w:hAnsi="Calibri" w:cs="Calibri"/>
+          <w:color w:val="000000"/>
+        </w:rPr>
+        <w:t xml:space="preserve"> </w:t>
+      </w:r>
+      <w:r>
+        <w:rPr>
+          <w:rFonts w:ascii="Calibri" w:eastAsia="Times New Roman" w:hAnsi="Calibri" w:cs="Calibri"/>
+          <w:color w:val="000000"/>
+        </w:rPr>
+        <w:t xml:space="preserve">which is the process of building up designed computer parts layer by layer, </w:t>
+      </w:r>
+      <w:r>
+        <w:rPr>
+          <w:rFonts w:ascii="Calibri" w:eastAsia="Times New Roman" w:hAnsi="Calibri" w:cs="Calibri"/>
+          <w:color w:val="000000"/>
+        </w:rPr>
+        <w:t xml:space="preserve">offers </w:t>
+      </w:r>
+      <w:r>
+        <w:rPr>
+          <w:rFonts w:ascii="Calibri" w:eastAsia="Times New Roman" w:hAnsi="Calibri" w:cs="Calibri"/>
+          <w:color w:val="000000"/>
+        </w:rPr>
+        <w:t>the ability to manufacture parts otherwise impossible to create outside of a computer screen.</w:t>
+      </w:r>
+      <w:r>
+        <w:rPr>
+          <w:rFonts w:ascii="Calibri" w:eastAsia="Times New Roman" w:hAnsi="Calibri" w:cs="Calibri"/>
+          <w:color w:val="000000"/>
+        </w:rPr>
+        <w:t xml:space="preserve"> The entire compromise that engineers and machinists have shared for nearly 100 years has fizzled into the ability to create systems that were otherwise an engineer</w:t>
+      </w:r>
+      <w:r>
+        <w:rPr>
+          <w:rFonts w:ascii="Calibri" w:eastAsia="Times New Roman" w:hAnsi="Calibri" w:cs="Calibri"/>
+          <w:color w:val="000000"/>
+        </w:rPr>
+        <w:t>’</w:t>
+      </w:r>
+      <w:r>
+        <w:rPr>
+          <w:rFonts w:ascii="Calibri" w:eastAsia="Times New Roman" w:hAnsi="Calibri" w:cs="Calibri"/>
+          <w:color w:val="000000"/>
+        </w:rPr>
+        <w:t xml:space="preserve">s dream. I am applying for a Fulbright-funded masters in additive manufacturing and 3D printing from the University of Nottingham to gain deep insights in the future of additive technologies </w:t>
+      </w:r>
+      <w:r>
+        <w:rPr>
+          <w:rFonts w:ascii="Calibri" w:eastAsia="Times New Roman" w:hAnsi="Calibri" w:cs="Calibri"/>
+          <w:color w:val="000000"/>
+        </w:rPr>
+        <w:t xml:space="preserve">to make real impacts on the world. </w:t>
+      </w:r>
+    </w:p>
+    <w:p>
+      <w:pPr>
+        <w:ind w:firstLine="720"/>
+        <w:rPr>
+          <w:rFonts w:ascii="Calibri" w:eastAsia="Times New Roman" w:hAnsi="Calibri" w:cs="Calibri"/>
+          <w:color w:val="000000"/>
+        </w:rPr>
+      </w:pPr>
+      <w:r>
+        <w:rPr>
+          <w:rFonts w:ascii="Calibri" w:eastAsia="Times New Roman" w:hAnsi="Calibri" w:cs="Calibri"/>
+          <w:color w:val="000000"/>
+        </w:rPr>
+        <w:t xml:space="preserve">The UK is home to not only the most prestigious universities, but universities that strive to make real, positive impacts on the world through their transformative research. The University of Nottingham is a </w:t>
+      </w:r>
+      <w:r>
+        <w:rPr>
+          <w:rFonts w:ascii="Calibri" w:eastAsia="Times New Roman" w:hAnsi="Calibri" w:cs="Calibri"/>
+          <w:color w:val="000000"/>
+        </w:rPr>
+        <w:t xml:space="preserve">strong </w:t>
+      </w:r>
+      <w:r>
+        <w:rPr>
+          <w:rFonts w:ascii="Calibri" w:eastAsia="Times New Roman" w:hAnsi="Calibri" w:cs="Calibri"/>
+          <w:color w:val="000000"/>
+        </w:rPr>
+        <w:t xml:space="preserve">community that cultivates this </w:t>
+      </w:r>
+      <w:r>
+        <w:rPr>
+          <w:rFonts w:ascii="Calibri" w:eastAsia="Times New Roman" w:hAnsi="Calibri" w:cs="Calibri"/>
+          <w:color w:val="000000"/>
+        </w:rPr>
+        <w:t>work</w:t>
+      </w:r>
+      <w:r>
+        <w:rPr>
+          <w:rFonts w:ascii="Calibri" w:eastAsia="Times New Roman" w:hAnsi="Calibri" w:cs="Calibri"/>
+          <w:color w:val="000000"/>
+        </w:rPr>
+        <w:t xml:space="preserve"> with state-of-the-art research facilities and lead</w:t>
+      </w:r>
+      <w:r>
+        <w:rPr>
+          <w:rFonts w:ascii="Calibri" w:eastAsia="Times New Roman" w:hAnsi="Calibri" w:cs="Calibri"/>
+          <w:color w:val="000000"/>
+        </w:rPr>
+        <w:t>ing</w:t>
+      </w:r>
+      <w:r>
+        <w:rPr>
+          <w:rFonts w:ascii="Calibri" w:eastAsia="Times New Roman" w:hAnsi="Calibri" w:cs="Calibri"/>
+          <w:color w:val="000000"/>
+        </w:rPr>
+        <w:t xml:space="preserve"> the world in many subject areas, including additive manufacturing and 3D printing. </w:t>
+      </w:r>
+      <w:r>
+        <w:rPr>
+          <w:rFonts w:ascii="Calibri" w:eastAsia="Times New Roman" w:hAnsi="Calibri" w:cs="Calibri"/>
+          <w:color w:val="000000"/>
+        </w:rPr>
+        <w:t xml:space="preserve">A well-rounded educational background in mechanical engineering, research in Inconel, a common 3D printed </w:t>
+      </w:r>
+      <w:r>
+        <w:rPr>
+          <w:rFonts w:ascii="Calibri" w:eastAsia="Times New Roman" w:hAnsi="Calibri" w:cs="Calibri"/>
+          <w:color w:val="000000"/>
+        </w:rPr>
+        <w:t>superalloy</w:t>
+      </w:r>
+      <w:r>
+        <w:rPr>
+          <w:rFonts w:ascii="Calibri" w:eastAsia="Times New Roman" w:hAnsi="Calibri" w:cs="Calibri"/>
+          <w:color w:val="000000"/>
+        </w:rPr>
+        <w:t>, and hands-on additive and advanced manufacturing work as an intern at Rocket Lab in Los Angeles, California has equipped me with the ability to be successful in pursuit of this specific advanced engineering degree.</w:t>
+      </w:r>
+      <w:r>
+        <w:rPr>
+          <w:rFonts w:ascii="Calibri" w:eastAsia="Times New Roman" w:hAnsi="Calibri" w:cs="Calibri"/>
+          <w:color w:val="000000"/>
+        </w:rPr>
+        <w:t xml:space="preserve"> I plan to apply the knowledge and skills I learn from this program to the aerospace industry, the current leader in utilizing additive manufacturing for many flight parts, including rocket engine nozzles due to their complex internal features. </w:t>
+      </w:r>
+      <w:r>
+        <w:rPr>
+          <w:rFonts w:ascii="Calibri" w:eastAsia="Times New Roman" w:hAnsi="Calibri" w:cs="Calibri"/>
+          <w:color w:val="000000"/>
+        </w:rPr>
+        <w:t xml:space="preserve">I have </w:t>
+      </w:r>
+      <w:r>
+        <w:rPr>
+          <w:rFonts w:ascii="Calibri" w:eastAsia="Times New Roman" w:hAnsi="Calibri" w:cs="Calibri"/>
+          <w:color w:val="000000"/>
+        </w:rPr>
+        <w:t xml:space="preserve">also </w:t>
+      </w:r>
+      <w:r>
+        <w:rPr>
+          <w:rFonts w:ascii="Calibri" w:eastAsia="Times New Roman" w:hAnsi="Calibri" w:cs="Calibri"/>
+          <w:color w:val="000000"/>
+        </w:rPr>
+        <w:t xml:space="preserve">had the honor to work with Paul Parkin, the current Director of Production at Rocket Lab and UK native. He could not speak more highly about his </w:t>
+      </w:r>
+      <w:r>
+        <w:rPr>
+          <w:rFonts w:ascii="Calibri" w:eastAsia="Times New Roman" w:hAnsi="Calibri" w:cs="Calibri"/>
+          <w:color w:val="000000"/>
+        </w:rPr>
+        <w:t>upbringing</w:t>
+      </w:r>
+      <w:r>
+        <w:rPr>
+          <w:rFonts w:ascii="Calibri" w:eastAsia="Times New Roman" w:hAnsi="Calibri" w:cs="Calibri"/>
+          <w:color w:val="000000"/>
+        </w:rPr>
+        <w:t xml:space="preserve"> in the UK, and his excitement for </w:t>
+      </w:r>
+      <w:r>
+        <w:rPr>
+          <w:rFonts w:ascii="Calibri" w:eastAsia="Times New Roman" w:hAnsi="Calibri" w:cs="Calibri"/>
+          <w:color w:val="000000"/>
+        </w:rPr>
+        <w:t>me to experience UK culture and community as he has. Just browsing the community outreach that is currently active at the University of Nottingham was inspiring, especially Code Club, an outreach program committed to educating young students on the power and future of coding and computers</w:t>
+      </w:r>
+      <w:r>
+        <w:rPr>
+          <w:rFonts w:ascii="Calibri" w:eastAsia="Times New Roman" w:hAnsi="Calibri" w:cs="Calibri"/>
+          <w:color w:val="000000"/>
+        </w:rPr>
+        <w:t xml:space="preserve"> which I plan to volunteer at. </w:t>
+      </w:r>
+    </w:p>
+    <w:p>
+      <w:pPr>
+        <w:ind w:firstLine="720"/>
+        <w:rPr>
+          <w:rStyle w:val="Emphasis"/>
+          <w:rFonts w:ascii="Calibri" w:eastAsia="Times New Roman" w:hAnsi="Calibri" w:cs="Calibri"/>
+          <w:i w:val="0"/>
+          <w:iCs w:val="0"/>
+          <w:color w:val="000000"/>
+        </w:rPr>
+      </w:pPr>
+    </w:p>
+    <w:p>
+      <w:pPr>
+        <w:rPr>
+          <w:rStyle w:val="Emphasis"/>
+          <w:rFonts w:ascii="Calibri" w:hAnsi="Calibri" w:cs="Calibri"/>
+          <w:i w:val="0"/>
+          <w:color w:val="000000"/>
+          <w:szCs w:val="24"/>
+          <w:shd w:val="clear" w:color="auto" w:fill="FFFFFF"/>
+        </w:rPr>
+      </w:pPr>
+    </w:p>
+    <w:p>
+      <w:pPr>
+        <w:rPr>
+          <w:rStyle w:val="Emphasis"/>
+          <w:rFonts w:ascii="Calibri" w:hAnsi="Calibri" w:cs="Calibri"/>
+          <w:i w:val="0"/>
+          <w:color w:val="000000"/>
+          <w:szCs w:val="24"/>
+          <w:shd w:val="clear" w:color="auto" w:fill="FFFFFF"/>
+        </w:rPr>
+      </w:pPr>
+    </w:p>
+    <w:p>
+      <w:pPr>
+        <w:rPr>
+          <w:rStyle w:val="Emphasis"/>
+          <w:rFonts w:ascii="Calibri" w:hAnsi="Calibri" w:cs="Calibri"/>
+          <w:b/>
+          <w:i w:val="0"/>
+          <w:color w:val="000000"/>
+          <w:szCs w:val="24"/>
+          <w:shd w:val="clear" w:color="auto" w:fill="FFFFFF"/>
+        </w:rPr>
+      </w:pPr>
+      <w:r>
+        <w:rPr>
+          <w:rStyle w:val="Emphasis"/>
+          <w:rFonts w:ascii="Calibri" w:hAnsi="Calibri" w:cs="Calibri"/>
+          <w:i w:val="0"/>
+          <w:color w:val="000000"/>
+          <w:szCs w:val="24"/>
+          <w:shd w:val="clear" w:color="auto" w:fill="FFFFFF"/>
+        </w:rPr>
+        <w:br w:type="column"/>
+      </w:r>
+      <w:r>
+        <w:rPr>
+          <w:rStyle w:val="Emphasis"/>
+          <w:rFonts w:ascii="Calibri" w:hAnsi="Calibri" w:cs="Calibri"/>
+          <w:b/>
+          <w:i w:val="0"/>
+          <w:color w:val="000000"/>
+          <w:szCs w:val="24"/>
+          <w:shd w:val="clear" w:color="auto" w:fill="FFFFFF"/>
+        </w:rPr>
+        <w:lastRenderedPageBreak/>
+        <w:t>NOTES:</w:t>
+      </w:r>
+    </w:p>
+    <w:p>
+      <w:r>
+        <w:rPr>
+          <w:rStyle w:val="Emphasis"/>
+          <w:rFonts w:ascii="Calibri" w:hAnsi="Calibri" w:cs="Calibri"/>
+          <w:i w:val="0"/>
+          <w:color w:val="000000"/>
+          <w:szCs w:val="24"/>
+          <w:shd w:val="clear" w:color="auto" w:fill="FFFFFF"/>
+        </w:rPr>
+        <w:t xml:space="preserve">Eight libraries - </w:t>
+      </w:r>
+      <w:r>
+        <w:t>George Green Library</w:t>
+      </w:r>
+      <w:r>
+        <w:t xml:space="preserve"> is a new one, looks amazing</w:t>
+      </w:r>
+    </w:p>
+    <w:p>
+      <w:pPr>
+        <w:rPr>
+          <w:rStyle w:val="Emphasis"/>
+          <w:rFonts w:ascii="Calibri" w:hAnsi="Calibri" w:cs="Calibri"/>
+          <w:i w:val="0"/>
+          <w:color w:val="000000"/>
+          <w:szCs w:val="24"/>
+          <w:shd w:val="clear" w:color="auto" w:fill="FFFFFF"/>
+        </w:rPr>
+      </w:pPr>
+      <w:r>
+        <w:rPr>
+          <w:rStyle w:val="Emphasis"/>
+          <w:rFonts w:ascii="Calibri" w:hAnsi="Calibri" w:cs="Calibri"/>
+          <w:i w:val="0"/>
+          <w:color w:val="000000"/>
+          <w:szCs w:val="24"/>
+          <w:shd w:val="clear" w:color="auto" w:fill="FFFFFF"/>
+        </w:rPr>
+        <w:t>Reputation for transformative research, make real impacts in the world</w:t>
+      </w:r>
+    </w:p>
+    <w:p>
+      <w:r>
+        <w:t>Combining beautiful parkland and countryside, impressive traditional and modern architecture, along with cutting-edge learning and research facilities, our award-winning campuses are inspiring places to live, work and study</w:t>
+      </w:r>
+      <w:r>
+        <w:t xml:space="preserve">. </w:t>
+      </w:r>
+      <w:r>
+        <w:t>A compact, vibrant and cosmopolitan city, Nottingham is a mix of modern and historic, quirky and mainstream, with a thriving cultural scene. Home to the world-class University of Nottingham, it is a culturally diverse and thriving city with a strong sense of community.</w:t>
+      </w:r>
+    </w:p>
+    <w:p>
+      <w:r>
+        <w:t>Music scene Nottingham’s music venues include something for everyone. The legendary Rock City hosts top rock and indie acts, the Motorpoint Arena attracts nationwide music and comedy tours, while venues such as Rescue Rooms and the Bodega Social Club showcase the latest alternative acts. The Royal Concert Hall at the Theatre Royal also hosts opera and classical concerts.</w:t>
+      </w:r>
+    </w:p>
+    <w:p>
+      <w:r>
+        <w:t xml:space="preserve">Entrepreneurial skills development Among Europe’s leading </w:t>
+      </w:r>
+      <w:proofErr w:type="spellStart"/>
+      <w:r>
+        <w:t>centres</w:t>
+      </w:r>
+      <w:proofErr w:type="spellEnd"/>
+      <w:r>
+        <w:t xml:space="preserve"> for enterprise education, The Haydn Green Institute provides an outstanding </w:t>
+      </w:r>
+      <w:proofErr w:type="spellStart"/>
+      <w:r>
+        <w:t>programme</w:t>
+      </w:r>
+      <w:proofErr w:type="spellEnd"/>
+      <w:r>
+        <w:t xml:space="preserve"> of education with the aim of developing the innovators and entrepreneurs of the future. Students and alumni are nurtured through The Ingenuity Lab, where members gain access to business mentors and free advice surgeries relating to finance, marketing, sales, intellectual property and legal issues. Student-led enterprise Nottingham Entrepreneurs is one of the University’s most ambitious societies, aiming to provide an inspiring community for students and support those looking to launch their own ventures. The University is also home to student-led </w:t>
+      </w:r>
+      <w:proofErr w:type="spellStart"/>
+      <w:r>
+        <w:t>organisation</w:t>
+      </w:r>
+      <w:proofErr w:type="spellEnd"/>
+      <w:r>
+        <w:t xml:space="preserve"> Enactus Nottingham, which aims to improve livelihoods by setting up and running enterprises in the UK and abroad. In 2016, the Nottingham team represented the UK at the Enactus World Cup in Toronto, where students from around the world met to showcase the impact of their entrepreneurship.</w:t>
+      </w:r>
+    </w:p>
+    <w:p>
+      <w:r>
+        <w:t>Code Club – one hour a week, inspire the next gen of kids looking to get into computers! Looks great to start with when I get there</w:t>
+      </w:r>
+    </w:p>
+    <w:p>
+      <w:pPr>
+        <w:rPr>
+          <w:rStyle w:val="Emphasis"/>
+          <w:rFonts w:ascii="Calibri" w:hAnsi="Calibri" w:cs="Calibri"/>
+          <w:i w:val="0"/>
+          <w:color w:val="000000"/>
+          <w:szCs w:val="24"/>
+          <w:shd w:val="clear" w:color="auto" w:fill="FFFFFF"/>
+        </w:rPr>
+      </w:pPr>
+      <w:r>
+        <w:rPr>
+          <w:rStyle w:val="Emphasis"/>
+          <w:rFonts w:ascii="Calibri" w:hAnsi="Calibri" w:cs="Calibri"/>
+          <w:i w:val="0"/>
+          <w:color w:val="000000"/>
+          <w:szCs w:val="24"/>
+          <w:shd w:val="clear" w:color="auto" w:fill="FFFFFF"/>
+        </w:rPr>
+        <w:t xml:space="preserve">Has an </w:t>
+      </w:r>
+      <w:proofErr w:type="spellStart"/>
+      <w:r>
+        <w:rPr>
+          <w:rStyle w:val="Emphasis"/>
+          <w:rFonts w:ascii="Calibri" w:hAnsi="Calibri" w:cs="Calibri"/>
+          <w:i w:val="0"/>
+          <w:color w:val="000000"/>
+          <w:szCs w:val="24"/>
+          <w:shd w:val="clear" w:color="auto" w:fill="FFFFFF"/>
+        </w:rPr>
+        <w:t>internation</w:t>
+      </w:r>
+      <w:proofErr w:type="spellEnd"/>
+      <w:r>
+        <w:rPr>
+          <w:rStyle w:val="Emphasis"/>
+          <w:rFonts w:ascii="Calibri" w:hAnsi="Calibri" w:cs="Calibri"/>
+          <w:i w:val="0"/>
+          <w:color w:val="000000"/>
+          <w:szCs w:val="24"/>
+          <w:shd w:val="clear" w:color="auto" w:fill="FFFFFF"/>
+        </w:rPr>
+        <w:t xml:space="preserve"> footprint, with campuses in china and Malaysia,</w:t>
+      </w:r>
+    </w:p>
+    <w:p>
+      <w:pPr>
+        <w:rPr>
+          <w:rStyle w:val="Emphasis"/>
+          <w:rFonts w:ascii="Calibri" w:hAnsi="Calibri" w:cs="Calibri"/>
+          <w:i w:val="0"/>
+          <w:color w:val="000000"/>
+          <w:szCs w:val="24"/>
+          <w:shd w:val="clear" w:color="auto" w:fill="FFFFFF"/>
+        </w:rPr>
+      </w:pPr>
+      <w:r>
+        <w:rPr>
+          <w:rStyle w:val="Emphasis"/>
+          <w:rFonts w:ascii="Calibri" w:hAnsi="Calibri" w:cs="Calibri"/>
+          <w:i w:val="0"/>
+          <w:color w:val="000000"/>
+          <w:szCs w:val="24"/>
+          <w:shd w:val="clear" w:color="auto" w:fill="FFFFFF"/>
+        </w:rPr>
+        <w:t>Huge student</w:t>
+      </w:r>
+      <w:r>
+        <w:rPr>
+          <w:rStyle w:val="Emphasis"/>
+          <w:rFonts w:ascii="Calibri" w:hAnsi="Calibri" w:cs="Calibri"/>
+          <w:i w:val="0"/>
+          <w:color w:val="000000"/>
+          <w:szCs w:val="24"/>
+          <w:shd w:val="clear" w:color="auto" w:fill="FFFFFF"/>
+        </w:rPr>
+        <w:t xml:space="preserve"> engagement, over 300 clubs, lots of participation</w:t>
+      </w:r>
+    </w:p>
+    <w:p>
+      <w:pPr>
+        <w:rPr>
+          <w:rStyle w:val="Emphasis"/>
+          <w:rFonts w:ascii="Calibri" w:hAnsi="Calibri" w:cs="Calibri"/>
+          <w:i w:val="0"/>
+          <w:color w:val="000000"/>
+          <w:szCs w:val="24"/>
+          <w:shd w:val="clear" w:color="auto" w:fill="FFFFFF"/>
+        </w:rPr>
+      </w:pPr>
+      <w:r>
+        <w:rPr>
+          <w:rStyle w:val="Emphasis"/>
+          <w:rFonts w:ascii="Calibri" w:hAnsi="Calibri" w:cs="Calibri"/>
+          <w:i w:val="0"/>
+          <w:color w:val="000000"/>
+          <w:szCs w:val="24"/>
+          <w:shd w:val="clear" w:color="auto" w:fill="FFFFFF"/>
+        </w:rPr>
+        <w:t>Over 100 volunteering opportunities, website is so descriptive and is inspiring</w:t>
+      </w:r>
+    </w:p>
+    <w:p>
+      <w:pPr>
+        <w:rPr>
+          <w:rStyle w:val="Emphasis"/>
+          <w:rFonts w:ascii="Calibri" w:hAnsi="Calibri" w:cs="Calibri"/>
+          <w:i w:val="0"/>
+          <w:color w:val="000000"/>
+          <w:szCs w:val="24"/>
+          <w:shd w:val="clear" w:color="auto" w:fill="FFFFFF"/>
+        </w:rPr>
+      </w:pPr>
+      <w:r>
+        <w:rPr>
+          <w:rStyle w:val="Emphasis"/>
+          <w:rFonts w:ascii="Calibri" w:hAnsi="Calibri" w:cs="Calibri"/>
+          <w:i w:val="0"/>
+          <w:color w:val="000000"/>
+          <w:szCs w:val="24"/>
+          <w:shd w:val="clear" w:color="auto" w:fill="FFFFFF"/>
+        </w:rPr>
+        <w:br w:type="column"/>
+      </w:r>
+      <w:r>
+        <w:rPr>
+          <w:rStyle w:val="Emphasis"/>
+          <w:rFonts w:ascii="Calibri" w:hAnsi="Calibri" w:cs="Calibri"/>
+          <w:i w:val="0"/>
+          <w:color w:val="000000"/>
+          <w:szCs w:val="24"/>
+          <w:shd w:val="clear" w:color="auto" w:fill="FFFFFF"/>
+        </w:rPr>
+        <w:lastRenderedPageBreak/>
+        <w:t>Personal Statement</w:t>
+      </w:r>
+      <w:r>
+        <w:rPr>
+          <w:rStyle w:val="Emphasis"/>
+          <w:rFonts w:ascii="Calibri" w:hAnsi="Calibri" w:cs="Calibri"/>
+          <w:i w:val="0"/>
+          <w:color w:val="000000"/>
+          <w:szCs w:val="24"/>
+          <w:shd w:val="clear" w:color="auto" w:fill="FFFFFF"/>
+        </w:rPr>
+        <w:br/>
+        <w:t>Charlie Nitschelm, United Kingdom, Engineering</w:t>
+      </w:r>
+    </w:p>
+    <w:p>
+      <w:pPr>
+        <w:rPr>
+          <w:rStyle w:val="Emphasis"/>
+          <w:rFonts w:ascii="Calibri" w:hAnsi="Calibri" w:cs="Calibri"/>
+          <w:i w:val="0"/>
+          <w:color w:val="000000"/>
+          <w:szCs w:val="24"/>
+          <w:shd w:val="clear" w:color="auto" w:fill="FFFFFF"/>
+        </w:rPr>
+      </w:pPr>
+      <w:r>
+        <w:rPr>
+          <w:rStyle w:val="Emphasis"/>
+          <w:rFonts w:ascii="Calibri" w:hAnsi="Calibri" w:cs="Calibri"/>
+          <w:i w:val="0"/>
+          <w:color w:val="000000"/>
+          <w:szCs w:val="24"/>
+          <w:shd w:val="clear" w:color="auto" w:fill="FFFFFF"/>
+        </w:rPr>
+        <w:t xml:space="preserve">I recently was able to have a conversation with </w:t>
+      </w:r>
+      <w:r>
+        <w:rPr>
+          <w:rStyle w:val="Emphasis"/>
+          <w:rFonts w:ascii="Calibri" w:hAnsi="Calibri" w:cs="Calibri"/>
+          <w:i w:val="0"/>
+          <w:color w:val="000000"/>
+          <w:szCs w:val="24"/>
+          <w:shd w:val="clear" w:color="auto" w:fill="FFFFFF"/>
+        </w:rPr>
+        <w:t xml:space="preserve">Alan, </w:t>
+      </w:r>
+      <w:r>
+        <w:rPr>
+          <w:rStyle w:val="Emphasis"/>
+          <w:rFonts w:ascii="Calibri" w:hAnsi="Calibri" w:cs="Calibri"/>
+          <w:i w:val="0"/>
+          <w:color w:val="000000"/>
+          <w:szCs w:val="24"/>
+          <w:shd w:val="clear" w:color="auto" w:fill="FFFFFF"/>
+        </w:rPr>
+        <w:t>the director of engineering at Rocket Lab that focused on my aspirations and goals. He asked me “Charlie, what do you want to do? Say 10 years from now, where are you</w:t>
+      </w:r>
+      <w:proofErr w:type="gramStart"/>
+      <w:r>
+        <w:rPr>
+          <w:rStyle w:val="Emphasis"/>
+          <w:rFonts w:ascii="Calibri" w:hAnsi="Calibri" w:cs="Calibri"/>
+          <w:i w:val="0"/>
+          <w:color w:val="000000"/>
+          <w:szCs w:val="24"/>
+          <w:shd w:val="clear" w:color="auto" w:fill="FFFFFF"/>
+        </w:rPr>
+        <w:t xml:space="preserve">? </w:t>
+      </w:r>
+      <w:proofErr w:type="gramEnd"/>
+      <w:r>
+        <w:rPr>
+          <w:rStyle w:val="Emphasis"/>
+          <w:rFonts w:ascii="Calibri" w:hAnsi="Calibri" w:cs="Calibri"/>
+          <w:i w:val="0"/>
+          <w:color w:val="000000"/>
+          <w:szCs w:val="24"/>
+          <w:shd w:val="clear" w:color="auto" w:fill="FFFFFF"/>
+        </w:rPr>
+        <w:t xml:space="preserve">Not just physically, but mentally.” Although I had an answer that is relatively broad, talking about the skills I want to obtain, the projects I want to work on as an engineer, and where I want to live, his thoughts on what it would take to reach my goals were different from what I thought. Everyone I will be privileged to work with through my career </w:t>
+      </w:r>
+      <w:r>
+        <w:rPr>
+          <w:rStyle w:val="Emphasis"/>
+          <w:rFonts w:ascii="Calibri" w:hAnsi="Calibri" w:cs="Calibri"/>
+          <w:i w:val="0"/>
+          <w:color w:val="000000"/>
+          <w:szCs w:val="24"/>
+          <w:shd w:val="clear" w:color="auto" w:fill="FFFFFF"/>
+        </w:rPr>
+        <w:t>will be</w:t>
+      </w:r>
+      <w:r>
+        <w:rPr>
+          <w:rStyle w:val="Emphasis"/>
+          <w:rFonts w:ascii="Calibri" w:hAnsi="Calibri" w:cs="Calibri"/>
+          <w:i w:val="0"/>
+          <w:color w:val="000000"/>
+          <w:szCs w:val="24"/>
+          <w:shd w:val="clear" w:color="auto" w:fill="FFFFFF"/>
+        </w:rPr>
+        <w:t xml:space="preserve"> smart, capable, driven people. That </w:t>
+      </w:r>
+      <w:proofErr w:type="gramStart"/>
+      <w:r>
+        <w:rPr>
+          <w:rStyle w:val="Emphasis"/>
+          <w:rFonts w:ascii="Calibri" w:hAnsi="Calibri" w:cs="Calibri"/>
+          <w:i w:val="0"/>
+          <w:color w:val="000000"/>
+          <w:szCs w:val="24"/>
+          <w:shd w:val="clear" w:color="auto" w:fill="FFFFFF"/>
+        </w:rPr>
+        <w:t>is</w:t>
+      </w:r>
+      <w:proofErr w:type="gramEnd"/>
+      <w:r>
+        <w:rPr>
+          <w:rStyle w:val="Emphasis"/>
+          <w:rFonts w:ascii="Calibri" w:hAnsi="Calibri" w:cs="Calibri"/>
+          <w:i w:val="0"/>
+          <w:color w:val="000000"/>
+          <w:szCs w:val="24"/>
+          <w:shd w:val="clear" w:color="auto" w:fill="FFFFFF"/>
+        </w:rPr>
+        <w:t xml:space="preserve"> not what dictates what that person will achieve, because no one will ever be smarter then a team. To work collaboratively, innovate as a unit and produce results together will always be stronger then </w:t>
+      </w:r>
+      <w:r>
+        <w:rPr>
+          <w:rStyle w:val="Emphasis"/>
+          <w:rFonts w:ascii="Calibri" w:hAnsi="Calibri" w:cs="Calibri"/>
+          <w:i w:val="0"/>
+          <w:color w:val="000000"/>
+          <w:szCs w:val="24"/>
+          <w:shd w:val="clear" w:color="auto" w:fill="FFFFFF"/>
+        </w:rPr>
+        <w:t xml:space="preserve">the lone genius. Understanding your fellow coworkers, not specifically in their likes and dislikes but cultural perspective and upbringing will be the deciding factor on how much you can influence the blue dot we call Earth, and even beyond. Being able to work with others, that is what makes a future cultural leader. </w:t>
+      </w:r>
+    </w:p>
+    <w:p>
+      <w:pPr>
+        <w:rPr>
+          <w:rStyle w:val="Emphasis"/>
+          <w:rFonts w:ascii="Calibri" w:hAnsi="Calibri" w:cs="Calibri"/>
+          <w:i w:val="0"/>
+          <w:color w:val="000000"/>
+          <w:szCs w:val="24"/>
+          <w:shd w:val="clear" w:color="auto" w:fill="FFFFFF"/>
+        </w:rPr>
+      </w:pPr>
+      <w:r>
+        <w:rPr>
+          <w:rStyle w:val="Emphasis"/>
+          <w:rFonts w:ascii="Calibri" w:hAnsi="Calibri" w:cs="Calibri"/>
+          <w:i w:val="0"/>
+          <w:color w:val="000000"/>
+          <w:szCs w:val="24"/>
+          <w:shd w:val="clear" w:color="auto" w:fill="FFFFFF"/>
+        </w:rPr>
+        <w:t>I grew up in a small town about an hour north of Boston, Massachusetts in Portsmouth, New Hampshire. I al</w:t>
+      </w:r>
+      <w:r>
+        <w:rPr>
+          <w:rStyle w:val="Emphasis"/>
+          <w:rFonts w:ascii="Calibri" w:hAnsi="Calibri" w:cs="Calibri"/>
+          <w:i w:val="0"/>
+          <w:color w:val="000000"/>
+          <w:szCs w:val="24"/>
+          <w:shd w:val="clear" w:color="auto" w:fill="FFFFFF"/>
+        </w:rPr>
+        <w:t xml:space="preserve">so chose to attend the University of New Hampshire for my undergraduate degree in mechanical engineering, both for convenience in staying close to home, and the affordability of the degree as it is much cheaper </w:t>
+      </w:r>
+      <w:r>
+        <w:rPr>
+          <w:rStyle w:val="Emphasis"/>
+          <w:rFonts w:ascii="Calibri" w:hAnsi="Calibri" w:cs="Calibri"/>
+          <w:i w:val="0"/>
+          <w:color w:val="000000"/>
+          <w:szCs w:val="24"/>
+          <w:shd w:val="clear" w:color="auto" w:fill="FFFFFF"/>
+        </w:rPr>
+        <w:t>than</w:t>
+      </w:r>
+      <w:r>
+        <w:rPr>
+          <w:rStyle w:val="Emphasis"/>
+          <w:rFonts w:ascii="Calibri" w:hAnsi="Calibri" w:cs="Calibri"/>
+          <w:i w:val="0"/>
+          <w:color w:val="000000"/>
+          <w:szCs w:val="24"/>
+          <w:shd w:val="clear" w:color="auto" w:fill="FFFFFF"/>
+        </w:rPr>
+        <w:t xml:space="preserve"> going far away. Although I felt slightly forced to limit my sights to schools in my state, it quickly became my new home. The most defining moment for me, which also was the primary factor of where I am now in my career, was the viewing of SpaceX’s first booster landing in the ocean after a suborbital flight. </w:t>
+      </w:r>
+      <w:r>
+        <w:rPr>
+          <w:rStyle w:val="Emphasis"/>
+          <w:rFonts w:ascii="Calibri" w:hAnsi="Calibri" w:cs="Calibri"/>
+          <w:i w:val="0"/>
+          <w:color w:val="000000"/>
+          <w:szCs w:val="24"/>
+          <w:shd w:val="clear" w:color="auto" w:fill="FFFFFF"/>
+        </w:rPr>
+        <w:t xml:space="preserve">Once I saw that, I immediately knew what I wanted to work towards during my studies. I wanted to help the initiative to open the space frontier and make humans a multi-planetary species. I decided during my first year at the university </w:t>
+      </w:r>
+      <w:r>
+        <w:rPr>
+          <w:rStyle w:val="Emphasis"/>
+          <w:rFonts w:ascii="Calibri" w:hAnsi="Calibri" w:cs="Calibri"/>
+          <w:i w:val="0"/>
+          <w:color w:val="000000"/>
+          <w:szCs w:val="24"/>
+          <w:shd w:val="clear" w:color="auto" w:fill="FFFFFF"/>
+        </w:rPr>
+        <w:t>to start a local Students for the Exploration and Development of Space (SEDS) chapter, where we specialize in rockets</w:t>
+      </w:r>
+      <w:r>
+        <w:rPr>
+          <w:rStyle w:val="Emphasis"/>
+          <w:rFonts w:ascii="Calibri" w:hAnsi="Calibri" w:cs="Calibri"/>
+          <w:i w:val="0"/>
+          <w:color w:val="000000"/>
+          <w:szCs w:val="24"/>
+          <w:shd w:val="clear" w:color="auto" w:fill="FFFFFF"/>
+        </w:rPr>
+        <w:t xml:space="preserve">, </w:t>
+      </w:r>
+      <w:r>
+        <w:rPr>
+          <w:rStyle w:val="Emphasis"/>
+          <w:rFonts w:ascii="Calibri" w:hAnsi="Calibri" w:cs="Calibri"/>
+          <w:i w:val="0"/>
+          <w:color w:val="000000"/>
+          <w:szCs w:val="24"/>
+          <w:shd w:val="clear" w:color="auto" w:fill="FFFFFF"/>
+        </w:rPr>
+        <w:t>hybrid engine design</w:t>
+      </w:r>
+      <w:r>
+        <w:rPr>
+          <w:rStyle w:val="Emphasis"/>
+          <w:rFonts w:ascii="Calibri" w:hAnsi="Calibri" w:cs="Calibri"/>
+          <w:i w:val="0"/>
+          <w:color w:val="000000"/>
+          <w:szCs w:val="24"/>
+          <w:shd w:val="clear" w:color="auto" w:fill="FFFFFF"/>
+        </w:rPr>
+        <w:t xml:space="preserve"> and community outreach. The community I have formed over the past </w:t>
+      </w:r>
+      <w:r>
+        <w:rPr>
+          <w:rStyle w:val="Emphasis"/>
+          <w:rFonts w:ascii="Calibri" w:hAnsi="Calibri" w:cs="Calibri"/>
+          <w:i w:val="0"/>
+          <w:color w:val="000000"/>
+          <w:szCs w:val="24"/>
+          <w:shd w:val="clear" w:color="auto" w:fill="FFFFFF"/>
+        </w:rPr>
+        <w:t xml:space="preserve">two years with SEDS has given me the opportunity to work with like-minded engineers to learn complex topics in rocket design, but everyone in SEDS (and the clear majority at UNH) are white, New England natives. I had a childhood and now a higher education degree that has not given me the experience that Alan talked so strongly of. I now know it is critical to have that cultural experience to understand the people of the world, not just white New England. </w:t>
+      </w:r>
       <w:bookmarkStart w:id="0" w:name="_GoBack"/>
       <w:bookmarkEnd w:id="0"/>
+    </w:p>
+    <w:p>
+      <w:pPr>
+        <w:rPr>
+          <w:rStyle w:val="Emphasis"/>
+          <w:rFonts w:ascii="Calibri" w:hAnsi="Calibri" w:cs="Calibri"/>
+          <w:i w:val="0"/>
+          <w:color w:val="000000"/>
+          <w:szCs w:val="24"/>
+          <w:shd w:val="clear" w:color="auto" w:fill="FFFFFF"/>
+        </w:rPr>
+      </w:pPr>
+    </w:p>
+    <w:p>
+      <w:pPr>
+        <w:rPr>
+          <w:rStyle w:val="Emphasis"/>
+          <w:rFonts w:ascii="Calibri" w:hAnsi="Calibri" w:cs="Calibri"/>
+          <w:i w:val="0"/>
+          <w:color w:val="000000"/>
+          <w:szCs w:val="24"/>
+          <w:shd w:val="clear" w:color="auto" w:fill="FFFFFF"/>
+        </w:rPr>
+      </w:pPr>
+    </w:p>
+    <w:p>
+      <w:pPr>
+        <w:rPr>
+          <w:rStyle w:val="Emphasis"/>
+          <w:rFonts w:ascii="Calibri" w:hAnsi="Calibri" w:cs="Calibri"/>
+          <w:i w:val="0"/>
+          <w:color w:val="000000"/>
+          <w:szCs w:val="24"/>
+          <w:shd w:val="clear" w:color="auto" w:fill="FFFFFF"/>
+        </w:rPr>
+      </w:pPr>
+    </w:p>
+    <w:p>
+      <w:pPr>
+        <w:rPr>
+          <w:rStyle w:val="Emphasis"/>
+          <w:rFonts w:ascii="Calibri" w:hAnsi="Calibri" w:cs="Calibri"/>
+          <w:i w:val="0"/>
+          <w:color w:val="000000"/>
+          <w:szCs w:val="24"/>
+          <w:shd w:val="clear" w:color="auto" w:fill="FFFFFF"/>
+        </w:rPr>
+      </w:pPr>
+    </w:p>
+    <w:p>
+      <w:pPr>
+        <w:rPr>
+          <w:rFonts w:ascii="Calibri" w:hAnsi="Calibri" w:cs="Calibri"/>
+          <w:iCs/>
+          <w:color w:val="000000"/>
+          <w:szCs w:val="24"/>
+          <w:shd w:val="clear" w:color="auto" w:fill="FFFFFF"/>
+        </w:rPr>
+      </w:pPr>
+    </w:p>
+    <w:p>
+      <w:pPr>
+        <w:rPr>
+          <w:rStyle w:val="Emphasis"/>
+          <w:rFonts w:ascii="Calibri" w:hAnsi="Calibri" w:cs="Calibri"/>
+          <w:color w:val="000000"/>
+          <w:sz w:val="21"/>
+          <w:szCs w:val="21"/>
+          <w:shd w:val="clear" w:color="auto" w:fill="FFFFFF"/>
+        </w:rPr>
+      </w:pPr>
+    </w:p>
+    <w:p>
+      <w:pPr>
+        <w:rPr>
+          <w:i/>
+        </w:rPr>
+      </w:pPr>
     </w:p>
     <w:sectPr>
       <w:pgSz w:w="12240" w:h="15840"/>
@@ -766,6 +1757,243 @@
     </w:sectPr>
   </w:body>
 </w:document>
+</file>
+
+<file path=word/numbering.xml><?xml version="1.0" encoding="utf-8"?>
+<w:numbering xmlns:wpc="http://schemas.microsoft.com/office/word/2010/wordprocessingCanvas" xmlns:cx="http://schemas.microsoft.com/office/drawing/2014/chartex" xmlns:cx1="http://schemas.microsoft.com/office/drawing/2015/9/8/chartex" xmlns:cx2="http://schemas.microsoft.com/office/drawing/2015/10/21/chartex" xmlns:cx3="http://schemas.microsoft.com/office/drawing/2016/5/9/chartex" xmlns:cx4="http://schemas.microsoft.com/office/drawing/2016/5/10/chartex" xmlns:cx5="http://schemas.microsoft.com/office/drawing/2016/5/11/chartex" xmlns:cx6="http://schemas.microsoft.com/office/drawing/2016/5/12/chartex" xmlns:cx7="http://schemas.microsoft.com/office/drawing/2016/5/13/chartex" xmlns:cx8="http://schemas.microsoft.com/office/drawing/2016/5/14/chartex" xmlns:mc="http://schemas.openxmlformats.org/markup-compatibility/2006" xmlns:aink="http://schemas.microsoft.com/office/drawing/2016/ink" xmlns:am3d="http://schemas.microsoft.com/office/drawing/2017/model3d" xmlns:o="urn:schemas-microsoft-com:office:office" xmlns:r="http://schemas.openxmlformats.org/officeDocument/2006/relationships" xmlns:m="http://schemas.openxmlformats.org/officeDocument/2006/math" xmlns:v="urn:schemas-microsoft-com:vml" xmlns:wp14="http://schemas.microsoft.com/office/word/2010/wordprocessingDrawing" xmlns:wp="http://schemas.openxmlformats.org/drawingml/2006/wordprocessingDrawing" xmlns:w10="urn:schemas-microsoft-com:office:word" xmlns:w="http://schemas.openxmlformats.org/wordprocessingml/2006/main" xmlns:w14="http://schemas.microsoft.com/office/word/2010/wordml" xmlns:w15="http://schemas.microsoft.com/office/word/2012/wordml" xmlns:w16cid="http://schemas.microsoft.com/office/word/2016/wordml/cid" xmlns:w16se="http://schemas.microsoft.com/office/word/2015/wordml/symex" xmlns:wpg="http://schemas.microsoft.com/office/word/2010/wordprocessingGroup" xmlns:wpi="http://schemas.microsoft.com/office/word/2010/wordprocessingInk" xmlns:wne="http://schemas.microsoft.com/office/word/2006/wordml" xmlns:wps="http://schemas.microsoft.com/office/word/2010/wordprocessingShape" mc:Ignorable="w14 w15 w16se w16cid wp14">
+  <w:abstractNum w:abstractNumId="0" w15:restartNumberingAfterBreak="0">
+    <w:nsid w:val="05D02CCC"/>
+    <w:multiLevelType w:val="multilevel"/>
+    <w:tmpl w:val="8C900E5E"/>
+    <w:lvl w:ilvl="0">
+      <w:start w:val="1"/>
+      <w:numFmt w:val="decimal"/>
+      <w:lvlText w:val="%1."/>
+      <w:lvlJc w:val="left"/>
+      <w:pPr>
+        <w:tabs>
+          <w:tab w:val="num" w:pos="720"/>
+        </w:tabs>
+        <w:ind w:left="720" w:hanging="360"/>
+      </w:pPr>
+    </w:lvl>
+    <w:lvl w:ilvl="1" w:tentative="1">
+      <w:start w:val="1"/>
+      <w:numFmt w:val="decimal"/>
+      <w:lvlText w:val="%2."/>
+      <w:lvlJc w:val="left"/>
+      <w:pPr>
+        <w:tabs>
+          <w:tab w:val="num" w:pos="1440"/>
+        </w:tabs>
+        <w:ind w:left="1440" w:hanging="360"/>
+      </w:pPr>
+    </w:lvl>
+    <w:lvl w:ilvl="2" w:tentative="1">
+      <w:start w:val="1"/>
+      <w:numFmt w:val="decimal"/>
+      <w:lvlText w:val="%3."/>
+      <w:lvlJc w:val="left"/>
+      <w:pPr>
+        <w:tabs>
+          <w:tab w:val="num" w:pos="2160"/>
+        </w:tabs>
+        <w:ind w:left="2160" w:hanging="360"/>
+      </w:pPr>
+    </w:lvl>
+    <w:lvl w:ilvl="3" w:tentative="1">
+      <w:start w:val="1"/>
+      <w:numFmt w:val="decimal"/>
+      <w:lvlText w:val="%4."/>
+      <w:lvlJc w:val="left"/>
+      <w:pPr>
+        <w:tabs>
+          <w:tab w:val="num" w:pos="2880"/>
+        </w:tabs>
+        <w:ind w:left="2880" w:hanging="360"/>
+      </w:pPr>
+    </w:lvl>
+    <w:lvl w:ilvl="4" w:tentative="1">
+      <w:start w:val="1"/>
+      <w:numFmt w:val="decimal"/>
+      <w:lvlText w:val="%5."/>
+      <w:lvlJc w:val="left"/>
+      <w:pPr>
+        <w:tabs>
+          <w:tab w:val="num" w:pos="3600"/>
+        </w:tabs>
+        <w:ind w:left="3600" w:hanging="360"/>
+      </w:pPr>
+    </w:lvl>
+    <w:lvl w:ilvl="5" w:tentative="1">
+      <w:start w:val="1"/>
+      <w:numFmt w:val="decimal"/>
+      <w:lvlText w:val="%6."/>
+      <w:lvlJc w:val="left"/>
+      <w:pPr>
+        <w:tabs>
+          <w:tab w:val="num" w:pos="4320"/>
+        </w:tabs>
+        <w:ind w:left="4320" w:hanging="360"/>
+      </w:pPr>
+    </w:lvl>
+    <w:lvl w:ilvl="6" w:tentative="1">
+      <w:start w:val="1"/>
+      <w:numFmt w:val="decimal"/>
+      <w:lvlText w:val="%7."/>
+      <w:lvlJc w:val="left"/>
+      <w:pPr>
+        <w:tabs>
+          <w:tab w:val="num" w:pos="5040"/>
+        </w:tabs>
+        <w:ind w:left="5040" w:hanging="360"/>
+      </w:pPr>
+    </w:lvl>
+    <w:lvl w:ilvl="7" w:tentative="1">
+      <w:start w:val="1"/>
+      <w:numFmt w:val="decimal"/>
+      <w:lvlText w:val="%8."/>
+      <w:lvlJc w:val="left"/>
+      <w:pPr>
+        <w:tabs>
+          <w:tab w:val="num" w:pos="5760"/>
+        </w:tabs>
+        <w:ind w:left="5760" w:hanging="360"/>
+      </w:pPr>
+    </w:lvl>
+    <w:lvl w:ilvl="8" w:tentative="1">
+      <w:start w:val="1"/>
+      <w:numFmt w:val="decimal"/>
+      <w:lvlText w:val="%9."/>
+      <w:lvlJc w:val="left"/>
+      <w:pPr>
+        <w:tabs>
+          <w:tab w:val="num" w:pos="6480"/>
+        </w:tabs>
+        <w:ind w:left="6480" w:hanging="360"/>
+      </w:pPr>
+    </w:lvl>
+  </w:abstractNum>
+  <w:abstractNum w:abstractNumId="1" w15:restartNumberingAfterBreak="0">
+    <w:nsid w:val="39EB2DB9"/>
+    <w:multiLevelType w:val="multilevel"/>
+    <w:tmpl w:val="8E3CFEDA"/>
+    <w:lvl w:ilvl="0">
+      <w:start w:val="4"/>
+      <w:numFmt w:val="decimal"/>
+      <w:lvlText w:val="%1."/>
+      <w:lvlJc w:val="left"/>
+      <w:pPr>
+        <w:tabs>
+          <w:tab w:val="num" w:pos="720"/>
+        </w:tabs>
+        <w:ind w:left="720" w:hanging="360"/>
+      </w:pPr>
+    </w:lvl>
+    <w:lvl w:ilvl="1" w:tentative="1">
+      <w:start w:val="1"/>
+      <w:numFmt w:val="decimal"/>
+      <w:lvlText w:val="%2."/>
+      <w:lvlJc w:val="left"/>
+      <w:pPr>
+        <w:tabs>
+          <w:tab w:val="num" w:pos="1440"/>
+        </w:tabs>
+        <w:ind w:left="1440" w:hanging="360"/>
+      </w:pPr>
+    </w:lvl>
+    <w:lvl w:ilvl="2" w:tentative="1">
+      <w:start w:val="1"/>
+      <w:numFmt w:val="decimal"/>
+      <w:lvlText w:val="%3."/>
+      <w:lvlJc w:val="left"/>
+      <w:pPr>
+        <w:tabs>
+          <w:tab w:val="num" w:pos="2160"/>
+        </w:tabs>
+        <w:ind w:left="2160" w:hanging="360"/>
+      </w:pPr>
+    </w:lvl>
+    <w:lvl w:ilvl="3" w:tentative="1">
+      <w:start w:val="1"/>
+      <w:numFmt w:val="decimal"/>
+      <w:lvlText w:val="%4."/>
+      <w:lvlJc w:val="left"/>
+      <w:pPr>
+        <w:tabs>
+          <w:tab w:val="num" w:pos="2880"/>
+        </w:tabs>
+        <w:ind w:left="2880" w:hanging="360"/>
+      </w:pPr>
+    </w:lvl>
+    <w:lvl w:ilvl="4" w:tentative="1">
+      <w:start w:val="1"/>
+      <w:numFmt w:val="decimal"/>
+      <w:lvlText w:val="%5."/>
+      <w:lvlJc w:val="left"/>
+      <w:pPr>
+        <w:tabs>
+          <w:tab w:val="num" w:pos="3600"/>
+        </w:tabs>
+        <w:ind w:left="3600" w:hanging="360"/>
+      </w:pPr>
+    </w:lvl>
+    <w:lvl w:ilvl="5" w:tentative="1">
+      <w:start w:val="1"/>
+      <w:numFmt w:val="decimal"/>
+      <w:lvlText w:val="%6."/>
+      <w:lvlJc w:val="left"/>
+      <w:pPr>
+        <w:tabs>
+          <w:tab w:val="num" w:pos="4320"/>
+        </w:tabs>
+        <w:ind w:left="4320" w:hanging="360"/>
+      </w:pPr>
+    </w:lvl>
+    <w:lvl w:ilvl="6" w:tentative="1">
+      <w:start w:val="1"/>
+      <w:numFmt w:val="decimal"/>
+      <w:lvlText w:val="%7."/>
+      <w:lvlJc w:val="left"/>
+      <w:pPr>
+        <w:tabs>
+          <w:tab w:val="num" w:pos="5040"/>
+        </w:tabs>
+        <w:ind w:left="5040" w:hanging="360"/>
+      </w:pPr>
+    </w:lvl>
+    <w:lvl w:ilvl="7" w:tentative="1">
+      <w:start w:val="1"/>
+      <w:numFmt w:val="decimal"/>
+      <w:lvlText w:val="%8."/>
+      <w:lvlJc w:val="left"/>
+      <w:pPr>
+        <w:tabs>
+          <w:tab w:val="num" w:pos="5760"/>
+        </w:tabs>
+        <w:ind w:left="5760" w:hanging="360"/>
+      </w:pPr>
+    </w:lvl>
+    <w:lvl w:ilvl="8" w:tentative="1">
+      <w:start w:val="1"/>
+      <w:numFmt w:val="decimal"/>
+      <w:lvlText w:val="%9."/>
+      <w:lvlJc w:val="left"/>
+      <w:pPr>
+        <w:tabs>
+          <w:tab w:val="num" w:pos="6480"/>
+        </w:tabs>
+        <w:ind w:left="6480" w:hanging="360"/>
+      </w:pPr>
+    </w:lvl>
+  </w:abstractNum>
+  <w:num w:numId="1">
+    <w:abstractNumId w:val="0"/>
+  </w:num>
+  <w:num w:numId="2">
+    <w:abstractNumId w:val="1"/>
+  </w:num>
+</w:numbering>
 </file>
 
 <file path=word/styles.xml><?xml version="1.0" encoding="utf-8"?>
@@ -1204,6 +2432,33 @@
       <w:iCs/>
     </w:rPr>
   </w:style>
+  <w:style w:type="paragraph" w:styleId="NormalWeb">
+    <w:name w:val="Normal (Web)"/>
+    <w:basedOn w:val="Normal"/>
+    <w:uiPriority w:val="99"/>
+    <w:semiHidden/>
+    <w:unhideWhenUsed/>
+    <w:rsid w:val="002C15E8"/>
+    <w:pPr>
+      <w:spacing w:before="100" w:beforeAutospacing="1" w:after="100" w:afterAutospacing="1" w:line="240" w:lineRule="auto"/>
+    </w:pPr>
+    <w:rPr>
+      <w:rFonts w:ascii="Times New Roman" w:eastAsia="Times New Roman" w:hAnsi="Times New Roman" w:cs="Times New Roman"/>
+      <w:sz w:val="24"/>
+      <w:szCs w:val="24"/>
+    </w:rPr>
+  </w:style>
+  <w:style w:type="character" w:styleId="Strong">
+    <w:name w:val="Strong"/>
+    <w:basedOn w:val="DefaultParagraphFont"/>
+    <w:uiPriority w:val="22"/>
+    <w:qFormat/>
+    <w:rsid w:val="002C15E8"/>
+    <w:rPr>
+      <w:b/>
+      <w:bCs/>
+    </w:rPr>
+  </w:style>
 </w:styles>
 </file>
 
@@ -1507,7 +2762,7 @@
 </file>
 
 <file path=customXml/itemProps1.xml><?xml version="1.0" encoding="utf-8"?>
-<ds:datastoreItem xmlns:ds="http://schemas.openxmlformats.org/officeDocument/2006/customXml" ds:itemID="{B0F01E3C-7300-4106-A048-B3B9CA539E0A}">
+<ds:datastoreItem xmlns:ds="http://schemas.openxmlformats.org/officeDocument/2006/customXml" ds:itemID="{A11AB7A2-2834-4EBA-99BC-FBA212607FCD}">
   <ds:schemaRefs>
     <ds:schemaRef ds:uri="http://schemas.openxmlformats.org/officeDocument/2006/bibliography"/>
   </ds:schemaRefs>

</xml_diff>